<commit_message>
Iterator v.final Josu Saez
</commit_message>
<xml_diff>
--- a/patterns.docx
+++ b/patterns.docx
@@ -6,7 +6,7 @@
       <w:pPr>
         <w:pStyle w:val="Ttulo1"/>
       </w:pPr>
-      <w:bookmarkStart w:id="0" w:name="_Toc150466285"/>
+      <w:bookmarkStart w:id="0" w:name="_Toc150913450"/>
       <w:r>
         <w:t>Proyecto Patrones</w:t>
       </w:r>
@@ -15,6 +15,15 @@
     <w:p/>
     <w:sdt>
       <w:sdtPr>
+        <w:rPr>
+          <w:rFonts w:asciiTheme="minorHAnsi" w:eastAsiaTheme="minorHAnsi" w:hAnsiTheme="minorHAnsi" w:cstheme="minorBidi"/>
+          <w:color w:val="auto"/>
+          <w:kern w:val="2"/>
+          <w:sz w:val="22"/>
+          <w:szCs w:val="22"/>
+          <w:lang w:eastAsia="en-US"/>
+          <w14:ligatures w14:val="standardContextual"/>
+        </w:rPr>
         <w:id w:val="-458412789"/>
         <w:docPartObj>
           <w:docPartGallery w:val="Table of Contents"/>
@@ -23,15 +32,8 @@
       </w:sdtPr>
       <w:sdtEndPr>
         <w:rPr>
-          <w:rFonts w:asciiTheme="minorHAnsi" w:eastAsiaTheme="minorHAnsi" w:hAnsiTheme="minorHAnsi" w:cstheme="minorBidi"/>
           <w:b/>
           <w:bCs/>
-          <w:color w:val="auto"/>
-          <w:kern w:val="2"/>
-          <w:sz w:val="22"/>
-          <w:szCs w:val="22"/>
-          <w:lang w:eastAsia="en-US"/>
-          <w14:ligatures w14:val="standardContextual"/>
         </w:rPr>
       </w:sdtEndPr>
       <w:sdtContent>
@@ -50,7 +52,9 @@
               <w:tab w:val="right" w:leader="dot" w:pos="8494"/>
             </w:tabs>
             <w:rPr>
+              <w:rFonts w:eastAsiaTheme="minorEastAsia"/>
               <w:noProof/>
+              <w:lang w:eastAsia="es-ES"/>
             </w:rPr>
           </w:pPr>
           <w:r>
@@ -62,7 +66,7 @@
           <w:r>
             <w:fldChar w:fldCharType="separate"/>
           </w:r>
-          <w:hyperlink w:anchor="_Toc150466285" w:history="1">
+          <w:hyperlink w:anchor="_Toc150913450" w:history="1">
             <w:r>
               <w:rPr>
                 <w:rStyle w:val="Hipervnculo"/>
@@ -89,7 +93,7 @@
                 <w:noProof/>
                 <w:webHidden/>
               </w:rPr>
-              <w:instrText xml:space="preserve"> PAGEREF _Toc150466285 \h </w:instrText>
+              <w:instrText xml:space="preserve"> PAGEREF _Toc150913450 \h </w:instrText>
             </w:r>
             <w:r>
               <w:rPr>
@@ -127,10 +131,12 @@
               <w:tab w:val="right" w:leader="dot" w:pos="8494"/>
             </w:tabs>
             <w:rPr>
+              <w:rFonts w:eastAsiaTheme="minorEastAsia"/>
               <w:noProof/>
+              <w:lang w:eastAsia="es-ES"/>
             </w:rPr>
           </w:pPr>
-          <w:hyperlink w:anchor="_Toc150466286" w:history="1">
+          <w:hyperlink w:anchor="_Toc150913451" w:history="1">
             <w:r>
               <w:rPr>
                 <w:rStyle w:val="Hipervnculo"/>
@@ -157,7 +163,7 @@
                 <w:noProof/>
                 <w:webHidden/>
               </w:rPr>
-              <w:instrText xml:space="preserve"> PAGEREF _Toc150466286 \h </w:instrText>
+              <w:instrText xml:space="preserve"> PAGEREF _Toc150913451 \h </w:instrText>
             </w:r>
             <w:r>
               <w:rPr>
@@ -195,10 +201,12 @@
               <w:tab w:val="right" w:leader="dot" w:pos="8494"/>
             </w:tabs>
             <w:rPr>
+              <w:rFonts w:eastAsiaTheme="minorEastAsia"/>
               <w:noProof/>
+              <w:lang w:eastAsia="es-ES"/>
             </w:rPr>
           </w:pPr>
-          <w:hyperlink w:anchor="_Toc150466287" w:history="1">
+          <w:hyperlink w:anchor="_Toc150913452" w:history="1">
             <w:r>
               <w:rPr>
                 <w:rStyle w:val="Hipervnculo"/>
@@ -225,7 +233,7 @@
                 <w:noProof/>
                 <w:webHidden/>
               </w:rPr>
-              <w:instrText xml:space="preserve"> PAGEREF _Toc150466287 \h </w:instrText>
+              <w:instrText xml:space="preserve"> PAGEREF _Toc150913452 \h </w:instrText>
             </w:r>
             <w:r>
               <w:rPr>
@@ -263,16 +271,18 @@
               <w:tab w:val="right" w:leader="dot" w:pos="8494"/>
             </w:tabs>
             <w:rPr>
+              <w:rFonts w:eastAsiaTheme="minorEastAsia"/>
               <w:noProof/>
+              <w:lang w:eastAsia="es-ES"/>
             </w:rPr>
           </w:pPr>
-          <w:hyperlink w:anchor="_Toc150466288" w:history="1">
+          <w:hyperlink w:anchor="_Toc150913453" w:history="1">
             <w:r>
               <w:rPr>
                 <w:rStyle w:val="Hipervnculo"/>
                 <w:noProof/>
               </w:rPr>
-              <w:t>Codigo modificado</w:t>
+              <w:t>Código modificado</w:t>
             </w:r>
             <w:r>
               <w:rPr>
@@ -293,7 +303,7 @@
                 <w:noProof/>
                 <w:webHidden/>
               </w:rPr>
-              <w:instrText xml:space="preserve"> PAGEREF _Toc150466288 \h </w:instrText>
+              <w:instrText xml:space="preserve"> PAGEREF _Toc150913453 \h </w:instrText>
             </w:r>
             <w:r>
               <w:rPr>
@@ -313,7 +323,7 @@
                 <w:noProof/>
                 <w:webHidden/>
               </w:rPr>
-              <w:t>1</w:t>
+              <w:t>2</w:t>
             </w:r>
             <w:r>
               <w:rPr>
@@ -331,10 +341,12 @@
               <w:tab w:val="right" w:leader="dot" w:pos="8494"/>
             </w:tabs>
             <w:rPr>
+              <w:rFonts w:eastAsiaTheme="minorEastAsia"/>
               <w:noProof/>
+              <w:lang w:eastAsia="es-ES"/>
             </w:rPr>
           </w:pPr>
-          <w:hyperlink w:anchor="_Toc150466289" w:history="1">
+          <w:hyperlink w:anchor="_Toc150913454" w:history="1">
             <w:r>
               <w:rPr>
                 <w:rStyle w:val="Hipervnculo"/>
@@ -362,7 +374,7 @@
                 <w:noProof/>
                 <w:webHidden/>
               </w:rPr>
-              <w:instrText xml:space="preserve"> PAGEREF _Toc150466289 \h </w:instrText>
+              <w:instrText xml:space="preserve"> PAGEREF _Toc150913454 \h </w:instrText>
             </w:r>
             <w:r>
               <w:rPr>
@@ -394,6 +406,287 @@
           </w:hyperlink>
         </w:p>
         <w:p>
+          <w:pPr>
+            <w:pStyle w:val="TDC2"/>
+            <w:tabs>
+              <w:tab w:val="right" w:leader="dot" w:pos="8494"/>
+            </w:tabs>
+            <w:rPr>
+              <w:rFonts w:eastAsiaTheme="minorEastAsia"/>
+              <w:noProof/>
+              <w:lang w:eastAsia="es-ES"/>
+            </w:rPr>
+          </w:pPr>
+          <w:hyperlink w:anchor="_Toc150913455" w:history="1">
+            <w:r>
+              <w:rPr>
+                <w:rStyle w:val="Hipervnculo"/>
+                <w:noProof/>
+              </w:rPr>
+              <w:t>EJERCICIO 2 PATRON ITERATOR</w:t>
+            </w:r>
+            <w:r>
+              <w:rPr>
+                <w:noProof/>
+                <w:webHidden/>
+              </w:rPr>
+              <w:tab/>
+            </w:r>
+            <w:r>
+              <w:rPr>
+                <w:noProof/>
+                <w:webHidden/>
+              </w:rPr>
+              <w:fldChar w:fldCharType="begin"/>
+            </w:r>
+            <w:r>
+              <w:rPr>
+                <w:noProof/>
+                <w:webHidden/>
+              </w:rPr>
+              <w:instrText xml:space="preserve"> PAGEREF _Toc150913455 \h </w:instrText>
+            </w:r>
+            <w:r>
+              <w:rPr>
+                <w:noProof/>
+                <w:webHidden/>
+              </w:rPr>
+            </w:r>
+            <w:r>
+              <w:rPr>
+                <w:noProof/>
+                <w:webHidden/>
+              </w:rPr>
+              <w:fldChar w:fldCharType="separate"/>
+            </w:r>
+            <w:r>
+              <w:rPr>
+                <w:noProof/>
+                <w:webHidden/>
+              </w:rPr>
+              <w:t>6</w:t>
+            </w:r>
+            <w:r>
+              <w:rPr>
+                <w:noProof/>
+                <w:webHidden/>
+              </w:rPr>
+              <w:fldChar w:fldCharType="end"/>
+            </w:r>
+          </w:hyperlink>
+        </w:p>
+        <w:p>
+          <w:pPr>
+            <w:pStyle w:val="TDC3"/>
+            <w:tabs>
+              <w:tab w:val="right" w:leader="dot" w:pos="8494"/>
+            </w:tabs>
+            <w:rPr>
+              <w:rFonts w:eastAsiaTheme="minorEastAsia"/>
+              <w:noProof/>
+              <w:lang w:eastAsia="es-ES"/>
+            </w:rPr>
+          </w:pPr>
+          <w:hyperlink w:anchor="_Toc150913456" w:history="1">
+            <w:r>
+              <w:rPr>
+                <w:rStyle w:val="Hipervnculo"/>
+                <w:noProof/>
+              </w:rPr>
+              <w:t>UML con las nuevas clases</w:t>
+            </w:r>
+            <w:r>
+              <w:rPr>
+                <w:noProof/>
+                <w:webHidden/>
+              </w:rPr>
+              <w:tab/>
+            </w:r>
+            <w:r>
+              <w:rPr>
+                <w:noProof/>
+                <w:webHidden/>
+              </w:rPr>
+              <w:fldChar w:fldCharType="begin"/>
+            </w:r>
+            <w:r>
+              <w:rPr>
+                <w:noProof/>
+                <w:webHidden/>
+              </w:rPr>
+              <w:instrText xml:space="preserve"> PAGEREF _Toc150913456 \h </w:instrText>
+            </w:r>
+            <w:r>
+              <w:rPr>
+                <w:noProof/>
+                <w:webHidden/>
+              </w:rPr>
+            </w:r>
+            <w:r>
+              <w:rPr>
+                <w:noProof/>
+                <w:webHidden/>
+              </w:rPr>
+              <w:fldChar w:fldCharType="separate"/>
+            </w:r>
+            <w:r>
+              <w:rPr>
+                <w:noProof/>
+                <w:webHidden/>
+              </w:rPr>
+              <w:t>6</w:t>
+            </w:r>
+            <w:r>
+              <w:rPr>
+                <w:noProof/>
+                <w:webHidden/>
+              </w:rPr>
+              <w:fldChar w:fldCharType="end"/>
+            </w:r>
+          </w:hyperlink>
+        </w:p>
+        <w:p>
+          <w:pPr>
+            <w:pStyle w:val="TDC3"/>
+            <w:tabs>
+              <w:tab w:val="right" w:leader="dot" w:pos="8494"/>
+            </w:tabs>
+            <w:rPr>
+              <w:rFonts w:eastAsiaTheme="minorEastAsia"/>
+              <w:noProof/>
+              <w:lang w:eastAsia="es-ES"/>
+            </w:rPr>
+          </w:pPr>
+          <w:hyperlink w:anchor="_Toc150913457" w:history="1">
+            <w:r>
+              <w:rPr>
+                <w:rStyle w:val="Hipervnculo"/>
+                <w:noProof/>
+              </w:rPr>
+              <w:t>Código modificado</w:t>
+            </w:r>
+            <w:r>
+              <w:rPr>
+                <w:noProof/>
+                <w:webHidden/>
+              </w:rPr>
+              <w:tab/>
+            </w:r>
+            <w:r>
+              <w:rPr>
+                <w:noProof/>
+                <w:webHidden/>
+              </w:rPr>
+              <w:fldChar w:fldCharType="begin"/>
+            </w:r>
+            <w:r>
+              <w:rPr>
+                <w:noProof/>
+                <w:webHidden/>
+              </w:rPr>
+              <w:instrText xml:space="preserve"> PAGEREF _Toc150913457 \h </w:instrText>
+            </w:r>
+            <w:r>
+              <w:rPr>
+                <w:noProof/>
+                <w:webHidden/>
+              </w:rPr>
+            </w:r>
+            <w:r>
+              <w:rPr>
+                <w:noProof/>
+                <w:webHidden/>
+              </w:rPr>
+              <w:fldChar w:fldCharType="separate"/>
+            </w:r>
+            <w:r>
+              <w:rPr>
+                <w:noProof/>
+                <w:webHidden/>
+              </w:rPr>
+              <w:t>7</w:t>
+            </w:r>
+            <w:r>
+              <w:rPr>
+                <w:noProof/>
+                <w:webHidden/>
+              </w:rPr>
+              <w:fldChar w:fldCharType="end"/>
+            </w:r>
+          </w:hyperlink>
+        </w:p>
+        <w:p>
+          <w:pPr>
+            <w:pStyle w:val="TDC3"/>
+            <w:tabs>
+              <w:tab w:val="right" w:leader="dot" w:pos="8494"/>
+            </w:tabs>
+            <w:rPr>
+              <w:rFonts w:eastAsiaTheme="minorEastAsia"/>
+              <w:noProof/>
+              <w:lang w:eastAsia="es-ES"/>
+            </w:rPr>
+          </w:pPr>
+          <w:hyperlink w:anchor="_Toc150913458" w:history="1">
+            <w:r>
+              <w:rPr>
+                <w:rStyle w:val="Hipervnculo"/>
+                <w:noProof/>
+                <w:lang w:eastAsia="es-ES"/>
+              </w:rPr>
+              <w:t>Capturas mostrando la ejecución</w:t>
+            </w:r>
+            <w:r>
+              <w:rPr>
+                <w:noProof/>
+                <w:webHidden/>
+              </w:rPr>
+              <w:tab/>
+            </w:r>
+            <w:r>
+              <w:rPr>
+                <w:noProof/>
+                <w:webHidden/>
+              </w:rPr>
+              <w:fldChar w:fldCharType="begin"/>
+            </w:r>
+            <w:r>
+              <w:rPr>
+                <w:noProof/>
+                <w:webHidden/>
+              </w:rPr>
+              <w:instrText xml:space="preserve"> PAGEREF _Toc150913458 \h </w:instrText>
+            </w:r>
+            <w:r>
+              <w:rPr>
+                <w:noProof/>
+                <w:webHidden/>
+              </w:rPr>
+            </w:r>
+            <w:r>
+              <w:rPr>
+                <w:noProof/>
+                <w:webHidden/>
+              </w:rPr>
+              <w:fldChar w:fldCharType="separate"/>
+            </w:r>
+            <w:r>
+              <w:rPr>
+                <w:noProof/>
+                <w:webHidden/>
+              </w:rPr>
+              <w:t>10</w:t>
+            </w:r>
+            <w:r>
+              <w:rPr>
+                <w:noProof/>
+                <w:webHidden/>
+              </w:rPr>
+              <w:fldChar w:fldCharType="end"/>
+            </w:r>
+          </w:hyperlink>
+        </w:p>
+        <w:p>
           <w:r>
             <w:rPr>
               <w:b/>
@@ -410,7 +703,7 @@
       <w:pPr>
         <w:pStyle w:val="Ttulo2"/>
       </w:pPr>
-      <w:bookmarkStart w:id="1" w:name="_Toc150466286"/>
+      <w:bookmarkStart w:id="1" w:name="_Toc150913451"/>
       <w:r>
         <w:t>EJERCICIO 3 PATRON ADAPTER</w:t>
       </w:r>
@@ -426,7 +719,7 @@
       <w:pPr>
         <w:pStyle w:val="Ttulo3"/>
       </w:pPr>
-      <w:bookmarkStart w:id="2" w:name="_Toc150466287"/>
+      <w:bookmarkStart w:id="2" w:name="_Toc150913452"/>
       <w:r>
         <w:t>UML con las nuevas clases</w:t>
       </w:r>
@@ -453,7 +746,7 @@
                     <pic:cNvPicPr/>
                   </pic:nvPicPr>
                   <pic:blipFill>
-                    <a:blip r:embed="rId5"/>
+                    <a:blip r:embed="rId7"/>
                     <a:stretch>
                       <a:fillRect/>
                     </a:stretch>
@@ -475,18 +768,14 @@
       </w:r>
     </w:p>
     <w:p/>
+    <w:p/>
     <w:p>
       <w:pPr>
         <w:pStyle w:val="Ttulo3"/>
       </w:pPr>
-      <w:bookmarkStart w:id="3" w:name="_Toc150466288"/>
-      <w:proofErr w:type="spellStart"/>
-      <w:r>
-        <w:t>Codigo</w:t>
-      </w:r>
-      <w:proofErr w:type="spellEnd"/>
-      <w:r>
-        <w:t xml:space="preserve"> modificado</w:t>
+      <w:bookmarkStart w:id="3" w:name="_Toc150913453"/>
+      <w:r>
+        <w:t>Código modificado</w:t>
       </w:r>
       <w:bookmarkEnd w:id="3"/>
     </w:p>
@@ -518,7 +807,6 @@
           <w:sz w:val="20"/>
           <w:szCs w:val="20"/>
         </w:rPr>
-        <w:lastRenderedPageBreak/>
         <w:t>private</w:t>
       </w:r>
       <w:proofErr w:type="spellEnd"/>
@@ -3282,6 +3570,7 @@
     </w:p>
     <w:p>
       <w:r>
+        <w:lastRenderedPageBreak/>
         <w:t xml:space="preserve">La cual crea una ventana e instancia la clase </w:t>
       </w:r>
       <w:proofErr w:type="spellStart"/>
@@ -3404,6 +3693,7 @@
           <w:szCs w:val="20"/>
         </w:rPr>
       </w:pPr>
+      <w:proofErr w:type="spellStart"/>
       <w:r>
         <w:rPr>
           <w:rFonts w:ascii="Consolas" w:hAnsi="Consolas"/>
@@ -3413,9 +3703,9 @@
           <w:sz w:val="20"/>
           <w:szCs w:val="20"/>
         </w:rPr>
-        <w:lastRenderedPageBreak/>
         <w:t>import</w:t>
       </w:r>
+      <w:proofErr w:type="spellEnd"/>
       <w:r>
         <w:rPr>
           <w:rFonts w:ascii="Consolas" w:hAnsi="Consolas"/>
@@ -3482,6 +3772,7 @@
           <w:szCs w:val="20"/>
         </w:rPr>
       </w:pPr>
+      <w:proofErr w:type="spellStart"/>
       <w:r>
         <w:rPr>
           <w:rFonts w:ascii="Consolas" w:hAnsi="Consolas"/>
@@ -3493,6 +3784,7 @@
         </w:rPr>
         <w:t>import</w:t>
       </w:r>
+      <w:proofErr w:type="spellEnd"/>
       <w:r>
         <w:rPr>
           <w:rFonts w:ascii="Consolas" w:hAnsi="Consolas"/>
@@ -3559,6 +3851,7 @@
           <w:szCs w:val="20"/>
         </w:rPr>
       </w:pPr>
+      <w:proofErr w:type="spellStart"/>
       <w:r>
         <w:rPr>
           <w:rFonts w:ascii="Consolas" w:hAnsi="Consolas"/>
@@ -3570,6 +3863,7 @@
         </w:rPr>
         <w:t>import</w:t>
       </w:r>
+      <w:proofErr w:type="spellEnd"/>
       <w:r>
         <w:rPr>
           <w:rFonts w:ascii="Consolas" w:hAnsi="Consolas"/>
@@ -3614,6 +3908,7 @@
           <w:szCs w:val="20"/>
         </w:rPr>
       </w:pPr>
+      <w:proofErr w:type="spellStart"/>
       <w:r>
         <w:rPr>
           <w:rFonts w:ascii="Consolas" w:hAnsi="Consolas"/>
@@ -3625,6 +3920,7 @@
         </w:rPr>
         <w:t>import</w:t>
       </w:r>
+      <w:proofErr w:type="spellEnd"/>
       <w:r>
         <w:rPr>
           <w:rFonts w:ascii="Consolas" w:hAnsi="Consolas"/>
@@ -3669,6 +3965,7 @@
           <w:szCs w:val="20"/>
         </w:rPr>
       </w:pPr>
+      <w:proofErr w:type="spellStart"/>
       <w:r>
         <w:rPr>
           <w:rFonts w:ascii="Consolas" w:hAnsi="Consolas"/>
@@ -3680,6 +3977,7 @@
         </w:rPr>
         <w:t>import</w:t>
       </w:r>
+      <w:proofErr w:type="spellEnd"/>
       <w:r>
         <w:rPr>
           <w:rFonts w:ascii="Consolas" w:hAnsi="Consolas"/>
@@ -6954,6 +7252,7 @@
           <w:sz w:val="20"/>
           <w:szCs w:val="20"/>
         </w:rPr>
+        <w:lastRenderedPageBreak/>
         <w:tab/>
         <w:t>}</w:t>
       </w:r>
@@ -6997,15 +7296,21 @@
           <w:lang w:eastAsia="es-ES"/>
         </w:rPr>
       </w:pPr>
-      <w:bookmarkStart w:id="4" w:name="_Toc150466289"/>
-      <w:r>
-        <w:rPr>
-          <w:lang w:eastAsia="es-ES"/>
-        </w:rPr>
-        <w:lastRenderedPageBreak/>
+      <w:bookmarkStart w:id="4" w:name="_Toc150913454"/>
+      <w:r>
+        <w:rPr>
+          <w:lang w:eastAsia="es-ES"/>
+        </w:rPr>
         <w:t>Capturas mostrando la ejecución</w:t>
       </w:r>
       <w:bookmarkEnd w:id="4"/>
+    </w:p>
+    <w:p>
+      <w:pPr>
+        <w:rPr>
+          <w:lang w:eastAsia="es-ES"/>
+        </w:rPr>
+      </w:pPr>
     </w:p>
     <w:p>
       <w:pPr>
@@ -7033,7 +7338,7 @@
                     <pic:cNvPicPr/>
                   </pic:nvPicPr>
                   <pic:blipFill>
-                    <a:blip r:embed="rId6"/>
+                    <a:blip r:embed="rId8"/>
                     <a:stretch>
                       <a:fillRect/>
                     </a:stretch>
@@ -7081,7 +7386,7 @@
                     <pic:cNvPicPr/>
                   </pic:nvPicPr>
                   <pic:blipFill>
-                    <a:blip r:embed="rId7"/>
+                    <a:blip r:embed="rId9"/>
                     <a:stretch>
                       <a:fillRect/>
                     </a:stretch>
@@ -7105,7 +7410,7 @@
     <w:p>
       <w:pPr>
         <w:rPr>
-          <w:lang w:eastAsia="es-ES"/>
+          <w:noProof/>
         </w:rPr>
       </w:pPr>
       <w:r>
@@ -7128,7 +7433,7 @@
                     <pic:cNvPicPr/>
                   </pic:nvPicPr>
                   <pic:blipFill>
-                    <a:blip r:embed="rId8"/>
+                    <a:blip r:embed="rId10"/>
                     <a:stretch>
                       <a:fillRect/>
                     </a:stretch>
@@ -7149,6 +7454,848 @@
         </w:drawing>
       </w:r>
     </w:p>
+    <w:p>
+      <w:pPr>
+        <w:rPr>
+          <w:lang w:eastAsia="es-ES"/>
+        </w:rPr>
+      </w:pPr>
+    </w:p>
+    <w:p>
+      <w:pPr>
+        <w:rPr>
+          <w:noProof/>
+        </w:rPr>
+      </w:pPr>
+    </w:p>
+    <w:p>
+      <w:pPr>
+        <w:rPr>
+          <w:lang w:eastAsia="es-ES"/>
+        </w:rPr>
+      </w:pPr>
+      <w:r>
+        <w:rPr>
+          <w:lang w:eastAsia="es-ES"/>
+        </w:rPr>
+        <w:br w:type="page"/>
+      </w:r>
+    </w:p>
+    <w:p>
+      <w:pPr>
+        <w:pStyle w:val="Ttulo2"/>
+      </w:pPr>
+      <w:bookmarkStart w:id="5" w:name="_Toc150913455"/>
+      <w:r>
+        <w:lastRenderedPageBreak/>
+        <w:t xml:space="preserve">EJERCICIO </w:t>
+      </w:r>
+      <w:r>
+        <w:t>2</w:t>
+      </w:r>
+      <w:r>
+        <w:t xml:space="preserve"> PATRON </w:t>
+      </w:r>
+      <w:r>
+        <w:t>ITERATOR</w:t>
+      </w:r>
+      <w:bookmarkEnd w:id="5"/>
+    </w:p>
+    <w:p>
+      <w:r>
+        <w:t xml:space="preserve">Realizado por </w:t>
+      </w:r>
+      <w:r>
+        <w:t>Josu Sáez Moreno</w:t>
+      </w:r>
+    </w:p>
+    <w:p>
+      <w:pPr>
+        <w:rPr>
+          <w:lang w:eastAsia="es-ES"/>
+        </w:rPr>
+      </w:pPr>
+    </w:p>
+    <w:p>
+      <w:pPr>
+        <w:pStyle w:val="Ttulo3"/>
+      </w:pPr>
+      <w:bookmarkStart w:id="6" w:name="_Toc150913456"/>
+      <w:r>
+        <w:t>UML con las nuevas clases</w:t>
+      </w:r>
+      <w:bookmarkEnd w:id="6"/>
+    </w:p>
+    <w:p/>
+    <w:p>
+      <w:r>
+        <w:rPr>
+          <w:noProof/>
+        </w:rPr>
+        <w:drawing>
+          <wp:inline distT="0" distB="0" distL="0" distR="0" wp14:anchorId="47FC46A1" wp14:editId="56AA9B64">
+            <wp:extent cx="5153025" cy="4781550"/>
+            <wp:effectExtent l="0" t="0" r="9525" b="0"/>
+            <wp:docPr id="844641982" name="Imagen 1" descr="Diagrama&#10;&#10;Descripción generada automáticamente"/>
+            <wp:cNvGraphicFramePr>
+              <a:graphicFrameLocks xmlns:a="http://schemas.openxmlformats.org/drawingml/2006/main" noChangeAspect="1"/>
+            </wp:cNvGraphicFramePr>
+            <a:graphic xmlns:a="http://schemas.openxmlformats.org/drawingml/2006/main">
+              <a:graphicData uri="http://schemas.openxmlformats.org/drawingml/2006/picture">
+                <pic:pic xmlns:pic="http://schemas.openxmlformats.org/drawingml/2006/picture">
+                  <pic:nvPicPr>
+                    <pic:cNvPr id="844641982" name="Imagen 1" descr="Diagrama&#10;&#10;Descripción generada automáticamente"/>
+                    <pic:cNvPicPr/>
+                  </pic:nvPicPr>
+                  <pic:blipFill>
+                    <a:blip r:embed="rId11">
+                      <a:extLst>
+                        <a:ext uri="{28A0092B-C50C-407E-A947-70E740481C1C}">
+                          <a14:useLocalDpi xmlns:a14="http://schemas.microsoft.com/office/drawing/2010/main" val="0"/>
+                        </a:ext>
+                      </a:extLst>
+                    </a:blip>
+                    <a:stretch>
+                      <a:fillRect/>
+                    </a:stretch>
+                  </pic:blipFill>
+                  <pic:spPr>
+                    <a:xfrm>
+                      <a:off x="0" y="0"/>
+                      <a:ext cx="5153025" cy="4781550"/>
+                    </a:xfrm>
+                    <a:prstGeom prst="rect">
+                      <a:avLst/>
+                    </a:prstGeom>
+                  </pic:spPr>
+                </pic:pic>
+              </a:graphicData>
+            </a:graphic>
+          </wp:inline>
+        </w:drawing>
+      </w:r>
+    </w:p>
+    <w:p>
+      <w:pPr>
+        <w:rPr>
+          <w:lang w:eastAsia="es-ES"/>
+        </w:rPr>
+      </w:pPr>
+      <w:r>
+        <w:rPr>
+          <w:lang w:eastAsia="es-ES"/>
+        </w:rPr>
+        <w:br w:type="page"/>
+      </w:r>
+    </w:p>
+    <w:p>
+      <w:pPr>
+        <w:rPr>
+          <w:lang w:eastAsia="es-ES"/>
+        </w:rPr>
+      </w:pPr>
+    </w:p>
+    <w:p>
+      <w:pPr>
+        <w:pStyle w:val="Ttulo3"/>
+      </w:pPr>
+      <w:bookmarkStart w:id="7" w:name="_Toc150913457"/>
+      <w:r>
+        <w:t>Código modificado</w:t>
+      </w:r>
+      <w:bookmarkEnd w:id="7"/>
+    </w:p>
+    <w:p>
+      <w:pPr>
+        <w:rPr>
+          <w:lang w:eastAsia="es-ES"/>
+        </w:rPr>
+      </w:pPr>
+    </w:p>
+    <w:p>
+      <w:pPr>
+        <w:rPr>
+          <w:lang w:eastAsia="es-ES"/>
+        </w:rPr>
+      </w:pPr>
+      <w:r>
+        <w:rPr>
+          <w:lang w:eastAsia="es-ES"/>
+        </w:rPr>
+        <w:t xml:space="preserve">Nuevo método en la lógica de negocio: </w:t>
+      </w:r>
+      <w:r>
+        <w:rPr>
+          <w:lang w:eastAsia="es-ES"/>
+        </w:rPr>
+        <w:br/>
+      </w:r>
+      <w:r>
+        <w:rPr>
+          <w:lang w:eastAsia="es-ES"/>
+        </w:rPr>
+        <w:br/>
+      </w:r>
+      <w:r>
+        <w:rPr>
+          <w:lang w:eastAsia="es-ES"/>
+        </w:rPr>
+        <w:drawing>
+          <wp:inline distT="0" distB="0" distL="0" distR="0" wp14:anchorId="3A249377" wp14:editId="193272B5">
+            <wp:extent cx="4083272" cy="1492250"/>
+            <wp:effectExtent l="0" t="0" r="0" b="0"/>
+            <wp:docPr id="444127254" name="Imagen 1" descr="Texto&#10;&#10;Descripción generada automáticamente"/>
+            <wp:cNvGraphicFramePr>
+              <a:graphicFrameLocks xmlns:a="http://schemas.openxmlformats.org/drawingml/2006/main" noChangeAspect="1"/>
+            </wp:cNvGraphicFramePr>
+            <a:graphic xmlns:a="http://schemas.openxmlformats.org/drawingml/2006/main">
+              <a:graphicData uri="http://schemas.openxmlformats.org/drawingml/2006/picture">
+                <pic:pic xmlns:pic="http://schemas.openxmlformats.org/drawingml/2006/picture">
+                  <pic:nvPicPr>
+                    <pic:cNvPr id="444127254" name="Imagen 1" descr="Texto&#10;&#10;Descripción generada automáticamente"/>
+                    <pic:cNvPicPr/>
+                  </pic:nvPicPr>
+                  <pic:blipFill>
+                    <a:blip r:embed="rId12"/>
+                    <a:stretch>
+                      <a:fillRect/>
+                    </a:stretch>
+                  </pic:blipFill>
+                  <pic:spPr>
+                    <a:xfrm>
+                      <a:off x="0" y="0"/>
+                      <a:ext cx="4113354" cy="1503243"/>
+                    </a:xfrm>
+                    <a:prstGeom prst="rect">
+                      <a:avLst/>
+                    </a:prstGeom>
+                  </pic:spPr>
+                </pic:pic>
+              </a:graphicData>
+            </a:graphic>
+          </wp:inline>
+        </w:drawing>
+      </w:r>
+    </w:p>
+    <w:p>
+      <w:pPr>
+        <w:rPr>
+          <w:lang w:eastAsia="es-ES"/>
+        </w:rPr>
+      </w:pPr>
+    </w:p>
+    <w:p>
+      <w:pPr>
+        <w:rPr>
+          <w:lang w:eastAsia="es-ES"/>
+        </w:rPr>
+      </w:pPr>
+      <w:r>
+        <w:rPr>
+          <w:lang w:eastAsia="es-ES"/>
+        </w:rPr>
+        <w:t xml:space="preserve">Interfaz </w:t>
+      </w:r>
+      <w:proofErr w:type="spellStart"/>
+      <w:r>
+        <w:rPr>
+          <w:lang w:eastAsia="es-ES"/>
+        </w:rPr>
+        <w:t>Aggregate</w:t>
+      </w:r>
+      <w:proofErr w:type="spellEnd"/>
+      <w:r>
+        <w:rPr>
+          <w:lang w:eastAsia="es-ES"/>
+        </w:rPr>
+        <w:t xml:space="preserve"> y clase </w:t>
+      </w:r>
+      <w:proofErr w:type="spellStart"/>
+      <w:r>
+        <w:rPr>
+          <w:lang w:eastAsia="es-ES"/>
+        </w:rPr>
+        <w:t>EventVectorAggregate</w:t>
+      </w:r>
+      <w:proofErr w:type="spellEnd"/>
+      <w:r>
+        <w:rPr>
+          <w:lang w:eastAsia="es-ES"/>
+        </w:rPr>
+        <w:t>:</w:t>
+      </w:r>
+      <w:r>
+        <w:rPr>
+          <w:lang w:eastAsia="es-ES"/>
+        </w:rPr>
+        <w:br/>
+      </w:r>
+      <w:r>
+        <w:rPr>
+          <w:lang w:eastAsia="es-ES"/>
+        </w:rPr>
+        <w:br/>
+      </w:r>
+      <w:r>
+        <w:rPr>
+          <w:lang w:eastAsia="es-ES"/>
+        </w:rPr>
+        <w:drawing>
+          <wp:inline distT="0" distB="0" distL="0" distR="0" wp14:anchorId="3BF93580" wp14:editId="2735AEF3">
+            <wp:extent cx="3424414" cy="2495550"/>
+            <wp:effectExtent l="0" t="0" r="5080" b="0"/>
+            <wp:docPr id="1420105382" name="Imagen 1" descr="Texto&#10;&#10;Descripción generada automáticamente"/>
+            <wp:cNvGraphicFramePr>
+              <a:graphicFrameLocks xmlns:a="http://schemas.openxmlformats.org/drawingml/2006/main" noChangeAspect="1"/>
+            </wp:cNvGraphicFramePr>
+            <a:graphic xmlns:a="http://schemas.openxmlformats.org/drawingml/2006/main">
+              <a:graphicData uri="http://schemas.openxmlformats.org/drawingml/2006/picture">
+                <pic:pic xmlns:pic="http://schemas.openxmlformats.org/drawingml/2006/picture">
+                  <pic:nvPicPr>
+                    <pic:cNvPr id="1420105382" name="Imagen 1" descr="Texto&#10;&#10;Descripción generada automáticamente"/>
+                    <pic:cNvPicPr/>
+                  </pic:nvPicPr>
+                  <pic:blipFill>
+                    <a:blip r:embed="rId13"/>
+                    <a:stretch>
+                      <a:fillRect/>
+                    </a:stretch>
+                  </pic:blipFill>
+                  <pic:spPr>
+                    <a:xfrm>
+                      <a:off x="0" y="0"/>
+                      <a:ext cx="3439949" cy="2506871"/>
+                    </a:xfrm>
+                    <a:prstGeom prst="rect">
+                      <a:avLst/>
+                    </a:prstGeom>
+                  </pic:spPr>
+                </pic:pic>
+              </a:graphicData>
+            </a:graphic>
+          </wp:inline>
+        </w:drawing>
+      </w:r>
+    </w:p>
+    <w:p>
+      <w:pPr>
+        <w:rPr>
+          <w:lang w:eastAsia="es-ES"/>
+        </w:rPr>
+      </w:pPr>
+    </w:p>
+    <w:p>
+      <w:pPr>
+        <w:rPr>
+          <w:lang w:eastAsia="es-ES"/>
+        </w:rPr>
+      </w:pPr>
+      <w:r>
+        <w:rPr>
+          <w:lang w:eastAsia="es-ES"/>
+        </w:rPr>
+        <w:t xml:space="preserve">Interfaz </w:t>
+      </w:r>
+      <w:proofErr w:type="spellStart"/>
+      <w:r>
+        <w:rPr>
+          <w:lang w:eastAsia="es-ES"/>
+        </w:rPr>
+        <w:t>ExtendedIterator</w:t>
+      </w:r>
+      <w:proofErr w:type="spellEnd"/>
+      <w:r>
+        <w:rPr>
+          <w:lang w:eastAsia="es-ES"/>
+        </w:rPr>
+        <w:t>:</w:t>
+      </w:r>
+    </w:p>
+    <w:p>
+      <w:pPr>
+        <w:rPr>
+          <w:lang w:eastAsia="es-ES"/>
+        </w:rPr>
+      </w:pPr>
+      <w:r>
+        <w:rPr>
+          <w:lang w:eastAsia="es-ES"/>
+        </w:rPr>
+        <w:drawing>
+          <wp:inline distT="0" distB="0" distL="0" distR="0" wp14:anchorId="531A9DBA" wp14:editId="6CD6EF45">
+            <wp:extent cx="3700159" cy="2266950"/>
+            <wp:effectExtent l="0" t="0" r="0" b="0"/>
+            <wp:docPr id="172212782" name="Imagen 1" descr="Pantalla de computadora con letras&#10;&#10;Descripción generada automáticamente con confianza media"/>
+            <wp:cNvGraphicFramePr>
+              <a:graphicFrameLocks xmlns:a="http://schemas.openxmlformats.org/drawingml/2006/main" noChangeAspect="1"/>
+            </wp:cNvGraphicFramePr>
+            <a:graphic xmlns:a="http://schemas.openxmlformats.org/drawingml/2006/main">
+              <a:graphicData uri="http://schemas.openxmlformats.org/drawingml/2006/picture">
+                <pic:pic xmlns:pic="http://schemas.openxmlformats.org/drawingml/2006/picture">
+                  <pic:nvPicPr>
+                    <pic:cNvPr id="172212782" name="Imagen 1" descr="Pantalla de computadora con letras&#10;&#10;Descripción generada automáticamente con confianza media"/>
+                    <pic:cNvPicPr/>
+                  </pic:nvPicPr>
+                  <pic:blipFill>
+                    <a:blip r:embed="rId14"/>
+                    <a:stretch>
+                      <a:fillRect/>
+                    </a:stretch>
+                  </pic:blipFill>
+                  <pic:spPr>
+                    <a:xfrm>
+                      <a:off x="0" y="0"/>
+                      <a:ext cx="3714572" cy="2275780"/>
+                    </a:xfrm>
+                    <a:prstGeom prst="rect">
+                      <a:avLst/>
+                    </a:prstGeom>
+                  </pic:spPr>
+                </pic:pic>
+              </a:graphicData>
+            </a:graphic>
+          </wp:inline>
+        </w:drawing>
+      </w:r>
+    </w:p>
+    <w:p>
+      <w:pPr>
+        <w:rPr>
+          <w:lang w:eastAsia="es-ES"/>
+        </w:rPr>
+      </w:pPr>
+    </w:p>
+    <w:p>
+      <w:pPr>
+        <w:rPr>
+          <w:lang w:eastAsia="es-ES"/>
+        </w:rPr>
+      </w:pPr>
+    </w:p>
+    <w:p>
+      <w:pPr>
+        <w:rPr>
+          <w:lang w:eastAsia="es-ES"/>
+        </w:rPr>
+      </w:pPr>
+      <w:r>
+        <w:rPr>
+          <w:lang w:eastAsia="es-ES"/>
+        </w:rPr>
+        <w:t xml:space="preserve">Clase </w:t>
+      </w:r>
+      <w:proofErr w:type="spellStart"/>
+      <w:r>
+        <w:rPr>
+          <w:lang w:eastAsia="es-ES"/>
+        </w:rPr>
+        <w:t>EventExtendedIterator</w:t>
+      </w:r>
+      <w:proofErr w:type="spellEnd"/>
+      <w:r>
+        <w:rPr>
+          <w:lang w:eastAsia="es-ES"/>
+        </w:rPr>
+        <w:t>:</w:t>
+      </w:r>
+    </w:p>
+    <w:p>
+      <w:pPr>
+        <w:rPr>
+          <w:lang w:eastAsia="es-ES"/>
+        </w:rPr>
+      </w:pPr>
+      <w:r>
+        <w:rPr>
+          <w:lang w:eastAsia="es-ES"/>
+        </w:rPr>
+        <w:drawing>
+          <wp:inline distT="0" distB="0" distL="0" distR="0" wp14:anchorId="35629793" wp14:editId="1BA4A00A">
+            <wp:extent cx="4603796" cy="6788150"/>
+            <wp:effectExtent l="0" t="0" r="6350" b="0"/>
+            <wp:docPr id="811334760" name="Imagen 1" descr="Texto&#10;&#10;Descripción generada automáticamente"/>
+            <wp:cNvGraphicFramePr>
+              <a:graphicFrameLocks xmlns:a="http://schemas.openxmlformats.org/drawingml/2006/main" noChangeAspect="1"/>
+            </wp:cNvGraphicFramePr>
+            <a:graphic xmlns:a="http://schemas.openxmlformats.org/drawingml/2006/main">
+              <a:graphicData uri="http://schemas.openxmlformats.org/drawingml/2006/picture">
+                <pic:pic xmlns:pic="http://schemas.openxmlformats.org/drawingml/2006/picture">
+                  <pic:nvPicPr>
+                    <pic:cNvPr id="811334760" name="Imagen 1" descr="Texto&#10;&#10;Descripción generada automáticamente"/>
+                    <pic:cNvPicPr/>
+                  </pic:nvPicPr>
+                  <pic:blipFill>
+                    <a:blip r:embed="rId15"/>
+                    <a:stretch>
+                      <a:fillRect/>
+                    </a:stretch>
+                  </pic:blipFill>
+                  <pic:spPr>
+                    <a:xfrm>
+                      <a:off x="0" y="0"/>
+                      <a:ext cx="4626979" cy="6822333"/>
+                    </a:xfrm>
+                    <a:prstGeom prst="rect">
+                      <a:avLst/>
+                    </a:prstGeom>
+                  </pic:spPr>
+                </pic:pic>
+              </a:graphicData>
+            </a:graphic>
+          </wp:inline>
+        </w:drawing>
+      </w:r>
+    </w:p>
+    <w:p>
+      <w:pPr>
+        <w:rPr>
+          <w:lang w:eastAsia="es-ES"/>
+        </w:rPr>
+      </w:pPr>
+      <w:r>
+        <w:rPr>
+          <w:lang w:eastAsia="es-ES"/>
+        </w:rPr>
+        <w:br w:type="page"/>
+      </w:r>
+    </w:p>
+    <w:p>
+      <w:pPr>
+        <w:rPr>
+          <w:lang w:eastAsia="es-ES"/>
+        </w:rPr>
+      </w:pPr>
+      <w:r>
+        <w:rPr>
+          <w:lang w:eastAsia="es-ES"/>
+        </w:rPr>
+        <w:lastRenderedPageBreak/>
+        <w:t xml:space="preserve">Clase </w:t>
+      </w:r>
+      <w:proofErr w:type="spellStart"/>
+      <w:r>
+        <w:rPr>
+          <w:lang w:eastAsia="es-ES"/>
+        </w:rPr>
+        <w:t>IteratorMain</w:t>
+      </w:r>
+      <w:proofErr w:type="spellEnd"/>
+      <w:r>
+        <w:rPr>
+          <w:lang w:eastAsia="es-ES"/>
+        </w:rPr>
+        <w:t>:</w:t>
+      </w:r>
+    </w:p>
+    <w:p>
+      <w:pPr>
+        <w:rPr>
+          <w:lang w:eastAsia="es-ES"/>
+        </w:rPr>
+      </w:pPr>
+    </w:p>
+    <w:p>
+      <w:pPr>
+        <w:rPr>
+          <w:lang w:eastAsia="es-ES"/>
+        </w:rPr>
+      </w:pPr>
+      <w:r>
+        <w:rPr>
+          <w:lang w:eastAsia="es-ES"/>
+        </w:rPr>
+        <w:drawing>
+          <wp:inline distT="0" distB="0" distL="0" distR="0" wp14:anchorId="22307300" wp14:editId="37B894C7">
+            <wp:extent cx="4906060" cy="4753638"/>
+            <wp:effectExtent l="0" t="0" r="8890" b="8890"/>
+            <wp:docPr id="1257421489" name="Imagen 1" descr="Texto&#10;&#10;Descripción generada automáticamente"/>
+            <wp:cNvGraphicFramePr>
+              <a:graphicFrameLocks xmlns:a="http://schemas.openxmlformats.org/drawingml/2006/main" noChangeAspect="1"/>
+            </wp:cNvGraphicFramePr>
+            <a:graphic xmlns:a="http://schemas.openxmlformats.org/drawingml/2006/main">
+              <a:graphicData uri="http://schemas.openxmlformats.org/drawingml/2006/picture">
+                <pic:pic xmlns:pic="http://schemas.openxmlformats.org/drawingml/2006/picture">
+                  <pic:nvPicPr>
+                    <pic:cNvPr id="1257421489" name="Imagen 1" descr="Texto&#10;&#10;Descripción generada automáticamente"/>
+                    <pic:cNvPicPr/>
+                  </pic:nvPicPr>
+                  <pic:blipFill>
+                    <a:blip r:embed="rId16"/>
+                    <a:stretch>
+                      <a:fillRect/>
+                    </a:stretch>
+                  </pic:blipFill>
+                  <pic:spPr>
+                    <a:xfrm>
+                      <a:off x="0" y="0"/>
+                      <a:ext cx="4906060" cy="4753638"/>
+                    </a:xfrm>
+                    <a:prstGeom prst="rect">
+                      <a:avLst/>
+                    </a:prstGeom>
+                  </pic:spPr>
+                </pic:pic>
+              </a:graphicData>
+            </a:graphic>
+          </wp:inline>
+        </w:drawing>
+      </w:r>
+    </w:p>
+    <w:p>
+      <w:pPr>
+        <w:rPr>
+          <w:lang w:eastAsia="es-ES"/>
+        </w:rPr>
+      </w:pPr>
+    </w:p>
+    <w:p>
+      <w:pPr>
+        <w:rPr>
+          <w:lang w:eastAsia="es-ES"/>
+        </w:rPr>
+      </w:pPr>
+      <w:r>
+        <w:rPr>
+          <w:lang w:eastAsia="es-ES"/>
+        </w:rPr>
+        <w:br w:type="page"/>
+      </w:r>
+    </w:p>
+    <w:p>
+      <w:pPr>
+        <w:pStyle w:val="Ttulo3"/>
+        <w:rPr>
+          <w:lang w:eastAsia="es-ES"/>
+        </w:rPr>
+      </w:pPr>
+      <w:bookmarkStart w:id="8" w:name="_Toc150913458"/>
+      <w:r>
+        <w:rPr>
+          <w:lang w:eastAsia="es-ES"/>
+        </w:rPr>
+        <w:lastRenderedPageBreak/>
+        <w:t>Capturas mostrando la ejecución</w:t>
+      </w:r>
+      <w:bookmarkEnd w:id="8"/>
+    </w:p>
+    <w:p>
+      <w:pPr>
+        <w:rPr>
+          <w:lang w:eastAsia="es-ES"/>
+        </w:rPr>
+      </w:pPr>
+    </w:p>
+    <w:p>
+      <w:pPr>
+        <w:rPr>
+          <w:lang w:eastAsia="es-ES"/>
+        </w:rPr>
+      </w:pPr>
+      <w:r>
+        <w:rPr>
+          <w:lang w:eastAsia="es-ES"/>
+        </w:rPr>
+        <w:drawing>
+          <wp:anchor distT="0" distB="0" distL="114300" distR="114300" simplePos="0" relativeHeight="251658240" behindDoc="0" locked="0" layoutInCell="1" allowOverlap="1" wp14:anchorId="614A2D31" wp14:editId="22D42581">
+            <wp:simplePos x="0" y="0"/>
+            <wp:positionH relativeFrom="margin">
+              <wp:posOffset>-635</wp:posOffset>
+            </wp:positionH>
+            <wp:positionV relativeFrom="paragraph">
+              <wp:posOffset>4595495</wp:posOffset>
+            </wp:positionV>
+            <wp:extent cx="3936365" cy="1701800"/>
+            <wp:effectExtent l="0" t="0" r="6985" b="0"/>
+            <wp:wrapNone/>
+            <wp:docPr id="1545282329" name="Imagen 1" descr="Texto&#10;&#10;Descripción generada automáticamente con confianza media"/>
+            <wp:cNvGraphicFramePr>
+              <a:graphicFrameLocks xmlns:a="http://schemas.openxmlformats.org/drawingml/2006/main" noChangeAspect="1"/>
+            </wp:cNvGraphicFramePr>
+            <a:graphic xmlns:a="http://schemas.openxmlformats.org/drawingml/2006/main">
+              <a:graphicData uri="http://schemas.openxmlformats.org/drawingml/2006/picture">
+                <pic:pic xmlns:pic="http://schemas.openxmlformats.org/drawingml/2006/picture">
+                  <pic:nvPicPr>
+                    <pic:cNvPr id="1545282329" name="Imagen 1" descr="Texto&#10;&#10;Descripción generada automáticamente con confianza media"/>
+                    <pic:cNvPicPr/>
+                  </pic:nvPicPr>
+                  <pic:blipFill>
+                    <a:blip r:embed="rId17">
+                      <a:extLst>
+                        <a:ext uri="{28A0092B-C50C-407E-A947-70E740481C1C}">
+                          <a14:useLocalDpi xmlns:a14="http://schemas.microsoft.com/office/drawing/2010/main" val="0"/>
+                        </a:ext>
+                      </a:extLst>
+                    </a:blip>
+                    <a:stretch>
+                      <a:fillRect/>
+                    </a:stretch>
+                  </pic:blipFill>
+                  <pic:spPr>
+                    <a:xfrm>
+                      <a:off x="0" y="0"/>
+                      <a:ext cx="3936365" cy="1701800"/>
+                    </a:xfrm>
+                    <a:prstGeom prst="rect">
+                      <a:avLst/>
+                    </a:prstGeom>
+                  </pic:spPr>
+                </pic:pic>
+              </a:graphicData>
+            </a:graphic>
+          </wp:anchor>
+        </w:drawing>
+      </w:r>
+      <w:r>
+        <w:rPr>
+          <w:lang w:eastAsia="es-ES"/>
+        </w:rPr>
+        <w:drawing>
+          <wp:inline distT="0" distB="0" distL="0" distR="0" wp14:anchorId="33DFCD6D" wp14:editId="095005CB">
+            <wp:extent cx="5400040" cy="4590415"/>
+            <wp:effectExtent l="0" t="0" r="0" b="635"/>
+            <wp:docPr id="1528181856" name="Imagen 1" descr="Texto&#10;&#10;Descripción generada automáticamente"/>
+            <wp:cNvGraphicFramePr>
+              <a:graphicFrameLocks xmlns:a="http://schemas.openxmlformats.org/drawingml/2006/main" noChangeAspect="1"/>
+            </wp:cNvGraphicFramePr>
+            <a:graphic xmlns:a="http://schemas.openxmlformats.org/drawingml/2006/main">
+              <a:graphicData uri="http://schemas.openxmlformats.org/drawingml/2006/picture">
+                <pic:pic xmlns:pic="http://schemas.openxmlformats.org/drawingml/2006/picture">
+                  <pic:nvPicPr>
+                    <pic:cNvPr id="1528181856" name="Imagen 1" descr="Texto&#10;&#10;Descripción generada automáticamente"/>
+                    <pic:cNvPicPr/>
+                  </pic:nvPicPr>
+                  <pic:blipFill>
+                    <a:blip r:embed="rId18"/>
+                    <a:stretch>
+                      <a:fillRect/>
+                    </a:stretch>
+                  </pic:blipFill>
+                  <pic:spPr>
+                    <a:xfrm>
+                      <a:off x="0" y="0"/>
+                      <a:ext cx="5400040" cy="4590415"/>
+                    </a:xfrm>
+                    <a:prstGeom prst="rect">
+                      <a:avLst/>
+                    </a:prstGeom>
+                  </pic:spPr>
+                </pic:pic>
+              </a:graphicData>
+            </a:graphic>
+          </wp:inline>
+        </w:drawing>
+      </w:r>
+    </w:p>
+    <w:p>
+      <w:pPr>
+        <w:rPr>
+          <w:lang w:eastAsia="es-ES"/>
+        </w:rPr>
+      </w:pPr>
+    </w:p>
+    <w:p>
+      <w:pPr>
+        <w:rPr>
+          <w:lang w:eastAsia="es-ES"/>
+        </w:rPr>
+      </w:pPr>
+    </w:p>
+    <w:p>
+      <w:pPr>
+        <w:rPr>
+          <w:lang w:eastAsia="es-ES"/>
+        </w:rPr>
+      </w:pPr>
+    </w:p>
+    <w:p>
+      <w:pPr>
+        <w:rPr>
+          <w:lang w:eastAsia="es-ES"/>
+        </w:rPr>
+      </w:pPr>
+    </w:p>
+    <w:p>
+      <w:pPr>
+        <w:rPr>
+          <w:lang w:eastAsia="es-ES"/>
+        </w:rPr>
+      </w:pPr>
+    </w:p>
+    <w:p>
+      <w:pPr>
+        <w:rPr>
+          <w:lang w:eastAsia="es-ES"/>
+        </w:rPr>
+      </w:pPr>
+    </w:p>
+    <w:p>
+      <w:pPr>
+        <w:rPr>
+          <w:lang w:eastAsia="es-ES"/>
+        </w:rPr>
+      </w:pPr>
+    </w:p>
+    <w:p>
+      <w:pPr>
+        <w:rPr>
+          <w:lang w:eastAsia="es-ES"/>
+        </w:rPr>
+      </w:pPr>
+      <w:r>
+        <w:rPr>
+          <w:lang w:eastAsia="es-ES"/>
+        </w:rPr>
+        <w:br w:type="page"/>
+      </w:r>
+    </w:p>
+    <w:p>
+      <w:pPr>
+        <w:rPr>
+          <w:lang w:eastAsia="es-ES"/>
+        </w:rPr>
+      </w:pPr>
+      <w:r>
+        <w:rPr>
+          <w:lang w:eastAsia="es-ES"/>
+        </w:rPr>
+        <w:lastRenderedPageBreak/>
+        <w:drawing>
+          <wp:inline distT="0" distB="0" distL="0" distR="0" wp14:anchorId="3B44634D" wp14:editId="5FBAECA6">
+            <wp:extent cx="5400040" cy="3550285"/>
+            <wp:effectExtent l="0" t="0" r="0" b="0"/>
+            <wp:docPr id="440254870" name="Imagen 1" descr="Texto&#10;&#10;Descripción generada automáticamente"/>
+            <wp:cNvGraphicFramePr>
+              <a:graphicFrameLocks xmlns:a="http://schemas.openxmlformats.org/drawingml/2006/main" noChangeAspect="1"/>
+            </wp:cNvGraphicFramePr>
+            <a:graphic xmlns:a="http://schemas.openxmlformats.org/drawingml/2006/main">
+              <a:graphicData uri="http://schemas.openxmlformats.org/drawingml/2006/picture">
+                <pic:pic xmlns:pic="http://schemas.openxmlformats.org/drawingml/2006/picture">
+                  <pic:nvPicPr>
+                    <pic:cNvPr id="440254870" name="Imagen 1" descr="Texto&#10;&#10;Descripción generada automáticamente"/>
+                    <pic:cNvPicPr/>
+                  </pic:nvPicPr>
+                  <pic:blipFill>
+                    <a:blip r:embed="rId19"/>
+                    <a:stretch>
+                      <a:fillRect/>
+                    </a:stretch>
+                  </pic:blipFill>
+                  <pic:spPr>
+                    <a:xfrm>
+                      <a:off x="0" y="0"/>
+                      <a:ext cx="5400040" cy="3550285"/>
+                    </a:xfrm>
+                    <a:prstGeom prst="rect">
+                      <a:avLst/>
+                    </a:prstGeom>
+                  </pic:spPr>
+                </pic:pic>
+              </a:graphicData>
+            </a:graphic>
+          </wp:inline>
+        </w:drawing>
+      </w:r>
+    </w:p>
     <w:sectPr>
       <w:pgSz w:w="11906" w:h="16838"/>
       <w:pgMar w:top="1417" w:right="1701" w:bottom="1417" w:left="1701" w:header="708" w:footer="708" w:gutter="0"/>
@@ -7157,6 +8304,56 @@
     </w:sectPr>
   </w:body>
 </w:document>
+</file>
+
+<file path=word/endnotes.xml><?xml version="1.0" encoding="utf-8"?>
+<w:endnotes xmlns:wpc="http://schemas.microsoft.com/office/word/2010/wordprocessingCanvas" xmlns:cx="http://schemas.microsoft.com/office/drawing/2014/chartex" xmlns:cx1="http://schemas.microsoft.com/office/drawing/2015/9/8/chartex" xmlns:cx2="http://schemas.microsoft.com/office/drawing/2015/10/21/chartex" xmlns:cx3="http://schemas.microsoft.com/office/drawing/2016/5/9/chartex" xmlns:cx4="http://schemas.microsoft.com/office/drawing/2016/5/10/chartex" xmlns:cx5="http://schemas.microsoft.com/office/drawing/2016/5/11/chartex" xmlns:cx6="http://schemas.microsoft.com/office/drawing/2016/5/12/chartex" xmlns:cx7="http://schemas.microsoft.com/office/drawing/2016/5/13/chartex" xmlns:cx8="http://schemas.microsoft.com/office/drawing/2016/5/14/chartex" xmlns:mc="http://schemas.openxmlformats.org/markup-compatibility/2006" xmlns:aink="http://schemas.microsoft.com/office/drawing/2016/ink" xmlns:am3d="http://schemas.microsoft.com/office/drawing/2017/model3d" xmlns:o="urn:schemas-microsoft-com:office:office" xmlns:oel="http://schemas.microsoft.com/office/2019/extlst" xmlns:r="http://schemas.openxmlformats.org/officeDocument/2006/relationships" xmlns:m="http://schemas.openxmlformats.org/officeDocument/2006/math" xmlns:v="urn:schemas-microsoft-com:vml" xmlns:wp14="http://schemas.microsoft.com/office/word/2010/wordprocessingDrawing" xmlns:wp="http://schemas.openxmlformats.org/drawingml/2006/wordprocessingDrawing" xmlns:w10="urn:schemas-microsoft-com:office:word" xmlns:w="http://schemas.openxmlformats.org/wordprocessingml/2006/main" xmlns:w14="http://schemas.microsoft.com/office/word/2010/wordml" xmlns:w15="http://schemas.microsoft.com/office/word/2012/wordml" xmlns:w16cex="http://schemas.microsoft.com/office/word/2018/wordml/cex" xmlns:w16cid="http://schemas.microsoft.com/office/word/2016/wordml/cid" xmlns:w16="http://schemas.microsoft.com/office/word/2018/wordml" xmlns:w16sdtdh="http://schemas.microsoft.com/office/word/2020/wordml/sdtdatahash" xmlns:w16se="http://schemas.microsoft.com/office/word/2015/wordml/symex" xmlns:wpg="http://schemas.microsoft.com/office/word/2010/wordprocessingGroup" xmlns:wpi="http://schemas.microsoft.com/office/word/2010/wordprocessingInk" xmlns:wne="http://schemas.microsoft.com/office/word/2006/wordml" xmlns:wps="http://schemas.microsoft.com/office/word/2010/wordprocessingShape" mc:Ignorable="w14 w15 w16se w16cid w16 w16cex w16sdtdh wp14">
+  <w:endnote w:type="separator" w:id="-1">
+    <w:p>
+      <w:pPr>
+        <w:spacing w:after="0" w:line="240" w:lineRule="auto"/>
+      </w:pPr>
+      <w:r>
+        <w:separator/>
+      </w:r>
+    </w:p>
+  </w:endnote>
+  <w:endnote w:type="continuationSeparator" w:id="0">
+    <w:p>
+      <w:pPr>
+        <w:spacing w:after="0" w:line="240" w:lineRule="auto"/>
+      </w:pPr>
+      <w:r>
+        <w:continuationSeparator/>
+      </w:r>
+    </w:p>
+  </w:endnote>
+</w:endnotes>
+</file>
+
+<file path=word/footnotes.xml><?xml version="1.0" encoding="utf-8"?>
+<w:footnotes xmlns:wpc="http://schemas.microsoft.com/office/word/2010/wordprocessingCanvas" xmlns:cx="http://schemas.microsoft.com/office/drawing/2014/chartex" xmlns:cx1="http://schemas.microsoft.com/office/drawing/2015/9/8/chartex" xmlns:cx2="http://schemas.microsoft.com/office/drawing/2015/10/21/chartex" xmlns:cx3="http://schemas.microsoft.com/office/drawing/2016/5/9/chartex" xmlns:cx4="http://schemas.microsoft.com/office/drawing/2016/5/10/chartex" xmlns:cx5="http://schemas.microsoft.com/office/drawing/2016/5/11/chartex" xmlns:cx6="http://schemas.microsoft.com/office/drawing/2016/5/12/chartex" xmlns:cx7="http://schemas.microsoft.com/office/drawing/2016/5/13/chartex" xmlns:cx8="http://schemas.microsoft.com/office/drawing/2016/5/14/chartex" xmlns:mc="http://schemas.openxmlformats.org/markup-compatibility/2006" xmlns:aink="http://schemas.microsoft.com/office/drawing/2016/ink" xmlns:am3d="http://schemas.microsoft.com/office/drawing/2017/model3d" xmlns:o="urn:schemas-microsoft-com:office:office" xmlns:oel="http://schemas.microsoft.com/office/2019/extlst" xmlns:r="http://schemas.openxmlformats.org/officeDocument/2006/relationships" xmlns:m="http://schemas.openxmlformats.org/officeDocument/2006/math" xmlns:v="urn:schemas-microsoft-com:vml" xmlns:wp14="http://schemas.microsoft.com/office/word/2010/wordprocessingDrawing" xmlns:wp="http://schemas.openxmlformats.org/drawingml/2006/wordprocessingDrawing" xmlns:w10="urn:schemas-microsoft-com:office:word" xmlns:w="http://schemas.openxmlformats.org/wordprocessingml/2006/main" xmlns:w14="http://schemas.microsoft.com/office/word/2010/wordml" xmlns:w15="http://schemas.microsoft.com/office/word/2012/wordml" xmlns:w16cex="http://schemas.microsoft.com/office/word/2018/wordml/cex" xmlns:w16cid="http://schemas.microsoft.com/office/word/2016/wordml/cid" xmlns:w16="http://schemas.microsoft.com/office/word/2018/wordml" xmlns:w16sdtdh="http://schemas.microsoft.com/office/word/2020/wordml/sdtdatahash" xmlns:w16se="http://schemas.microsoft.com/office/word/2015/wordml/symex" xmlns:wpg="http://schemas.microsoft.com/office/word/2010/wordprocessingGroup" xmlns:wpi="http://schemas.microsoft.com/office/word/2010/wordprocessingInk" xmlns:wne="http://schemas.microsoft.com/office/word/2006/wordml" xmlns:wps="http://schemas.microsoft.com/office/word/2010/wordprocessingShape" mc:Ignorable="w14 w15 w16se w16cid w16 w16cex w16sdtdh wp14">
+  <w:footnote w:type="separator" w:id="-1">
+    <w:p>
+      <w:pPr>
+        <w:spacing w:after="0" w:line="240" w:lineRule="auto"/>
+      </w:pPr>
+      <w:r>
+        <w:separator/>
+      </w:r>
+    </w:p>
+  </w:footnote>
+  <w:footnote w:type="continuationSeparator" w:id="0">
+    <w:p>
+      <w:pPr>
+        <w:spacing w:after="0" w:line="240" w:lineRule="auto"/>
+      </w:pPr>
+      <w:r>
+        <w:continuationSeparator/>
+      </w:r>
+    </w:p>
+  </w:footnote>
+</w:footnotes>
 </file>
 
 <file path=word/styles.xml><?xml version="1.0" encoding="utf-8"?>
@@ -7559,6 +8756,7 @@
   <w:style w:type="paragraph" w:default="1" w:styleId="Normal">
     <w:name w:val="Normal"/>
     <w:qFormat/>
+    <w:rsid w:val="004C6032"/>
   </w:style>
   <w:style w:type="paragraph" w:styleId="Ttulo1">
     <w:name w:val="heading 1"/>
@@ -7775,6 +8973,50 @@
       <w:color w:val="0563C1" w:themeColor="hyperlink"/>
       <w:u w:val="single"/>
     </w:rPr>
+  </w:style>
+  <w:style w:type="paragraph" w:styleId="Encabezado">
+    <w:name w:val="header"/>
+    <w:basedOn w:val="Normal"/>
+    <w:link w:val="EncabezadoCar"/>
+    <w:uiPriority w:val="99"/>
+    <w:unhideWhenUsed/>
+    <w:rsid w:val="004C6032"/>
+    <w:pPr>
+      <w:tabs>
+        <w:tab w:val="center" w:pos="4252"/>
+        <w:tab w:val="right" w:pos="8504"/>
+      </w:tabs>
+      <w:spacing w:after="0" w:line="240" w:lineRule="auto"/>
+    </w:pPr>
+  </w:style>
+  <w:style w:type="character" w:customStyle="1" w:styleId="EncabezadoCar">
+    <w:name w:val="Encabezado Car"/>
+    <w:basedOn w:val="Fuentedeprrafopredeter"/>
+    <w:link w:val="Encabezado"/>
+    <w:uiPriority w:val="99"/>
+    <w:rsid w:val="004C6032"/>
+  </w:style>
+  <w:style w:type="paragraph" w:styleId="Piedepgina">
+    <w:name w:val="footer"/>
+    <w:basedOn w:val="Normal"/>
+    <w:link w:val="PiedepginaCar"/>
+    <w:uiPriority w:val="99"/>
+    <w:unhideWhenUsed/>
+    <w:rsid w:val="004C6032"/>
+    <w:pPr>
+      <w:tabs>
+        <w:tab w:val="center" w:pos="4252"/>
+        <w:tab w:val="right" w:pos="8504"/>
+      </w:tabs>
+      <w:spacing w:after="0" w:line="240" w:lineRule="auto"/>
+    </w:pPr>
+  </w:style>
+  <w:style w:type="character" w:customStyle="1" w:styleId="PiedepginaCar">
+    <w:name w:val="Pie de página Car"/>
+    <w:basedOn w:val="Fuentedeprrafopredeter"/>
+    <w:link w:val="Piedepgina"/>
+    <w:uiPriority w:val="99"/>
+    <w:rsid w:val="004C6032"/>
   </w:style>
 </w:styles>
 </file>

</xml_diff>